<commit_message>
Fixed logging, updated documentation, added pdf version of documentation, added pcap with rtp
</commit_message>
<xml_diff>
--- a/Dokumentacia_Vida.docx
+++ b/Dokumentacia_Vida.docx
@@ -12,13 +12,59 @@
           <w:lang w:val="en-US"/>
         </w:rPr>
       </w:pPr>
+      <w:proofErr w:type="spellStart"/>
       <w:r>
         <w:rPr>
           <w:b/>
           <w:bCs/>
           <w:lang w:val="en-US"/>
         </w:rPr>
-        <w:t>Zadanie 1 – SIP Proxy (telefónna ústredňa)</w:t>
+        <w:t>Zadanie</w:t>
+      </w:r>
+      <w:proofErr w:type="spellEnd"/>
+      <w:r>
+        <w:rPr>
+          <w:b/>
+          <w:bCs/>
+          <w:lang w:val="en-US"/>
+        </w:rPr>
+        <w:t xml:space="preserve"> 1 – SIP Proxy (</w:t>
+      </w:r>
+      <w:proofErr w:type="spellStart"/>
+      <w:r>
+        <w:rPr>
+          <w:b/>
+          <w:bCs/>
+          <w:lang w:val="en-US"/>
+        </w:rPr>
+        <w:t>telefónna</w:t>
+      </w:r>
+      <w:proofErr w:type="spellEnd"/>
+      <w:r>
+        <w:rPr>
+          <w:b/>
+          <w:bCs/>
+          <w:lang w:val="en-US"/>
+        </w:rPr>
+        <w:t xml:space="preserve"> </w:t>
+      </w:r>
+      <w:proofErr w:type="spellStart"/>
+      <w:r>
+        <w:rPr>
+          <w:b/>
+          <w:bCs/>
+          <w:lang w:val="en-US"/>
+        </w:rPr>
+        <w:t>ústredňa</w:t>
+      </w:r>
+      <w:proofErr w:type="spellEnd"/>
+      <w:r>
+        <w:rPr>
+          <w:b/>
+          <w:bCs/>
+          <w:lang w:val="en-US"/>
+        </w:rPr>
+        <w:t>)</w:t>
       </w:r>
     </w:p>
     <w:p>
@@ -40,12 +86,14 @@
       <w:pPr>
         <w:pStyle w:val="Heading1"/>
       </w:pPr>
+      <w:proofErr w:type="spellStart"/>
       <w:r>
         <w:rPr>
           <w:lang w:val="en-US"/>
         </w:rPr>
         <w:t>Pou</w:t>
       </w:r>
+      <w:proofErr w:type="spellEnd"/>
       <w:r>
         <w:t>žité knižnice</w:t>
       </w:r>
@@ -96,9 +144,11 @@
       <w:pPr>
         <w:pStyle w:val="Heading2"/>
       </w:pPr>
+      <w:proofErr w:type="spellStart"/>
       <w:r>
         <w:t>sipfullproxy</w:t>
       </w:r>
+      <w:proofErr w:type="spellEnd"/>
     </w:p>
     <w:p>
       <w:pPr>
@@ -136,11 +186,24 @@
         <w:t xml:space="preserve">Z uvedeného zdroja bol využitý program sipfullproxy.py, ktorý sme si importovali ako knižnicu. </w:t>
       </w:r>
       <w:r>
-        <w:t xml:space="preserve"> Knižnica bola následne upravená pre fungovanie s Python 3,</w:t>
-      </w:r>
-      <w:r>
-        <w:t xml:space="preserve"> bol z nej vymazaní existujúci main</w:t>
-      </w:r>
+        <w:t xml:space="preserve"> Knižnica bola následne upravená pre fungovanie s </w:t>
+      </w:r>
+      <w:proofErr w:type="spellStart"/>
+      <w:r>
+        <w:t>Python</w:t>
+      </w:r>
+      <w:proofErr w:type="spellEnd"/>
+      <w:r>
+        <w:t xml:space="preserve"> 3,</w:t>
+      </w:r>
+      <w:r>
+        <w:t xml:space="preserve"> bol z nej vymazaní existujúci </w:t>
+      </w:r>
+      <w:proofErr w:type="spellStart"/>
+      <w:r>
+        <w:t>main</w:t>
+      </w:r>
+      <w:proofErr w:type="spellEnd"/>
       <w:r>
         <w:t xml:space="preserve"> a boli v nej vykonané drobné zmeny na implementáciu  doplnkových funkcionalít. </w:t>
       </w:r>
@@ -149,22 +212,58 @@
       <w:pPr>
         <w:pStyle w:val="Heading2"/>
       </w:pPr>
+      <w:proofErr w:type="spellStart"/>
       <w:r>
         <w:t>Socketserver</w:t>
       </w:r>
-    </w:p>
-    <w:p>
-      <w:r>
-        <w:t xml:space="preserve">Knižnicu socketserver využívame na spustenie UDP servera, ktorému poskytneme </w:t>
-      </w:r>
+      <w:proofErr w:type="spellEnd"/>
+    </w:p>
+    <w:p>
+      <w:r>
+        <w:t xml:space="preserve">Knižnicu </w:t>
+      </w:r>
+      <w:proofErr w:type="spellStart"/>
+      <w:r>
+        <w:t>socketserver</w:t>
+      </w:r>
+      <w:proofErr w:type="spellEnd"/>
+      <w:r>
+        <w:t xml:space="preserve"> využívame na spustenie UDP servera, ktorému poskytneme </w:t>
+      </w:r>
+      <w:proofErr w:type="spellStart"/>
       <w:r>
         <w:rPr>
           <w:lang w:val="en-US"/>
         </w:rPr>
         <w:t>serverov</w:t>
       </w:r>
-      <w:r>
-        <w:t xml:space="preserve">ú adresu vo forme ip adresy a portu, a funckiu ktorá slúži ako handler pre </w:t>
+      <w:proofErr w:type="spellEnd"/>
+      <w:r>
+        <w:t xml:space="preserve">ú adresu vo forme </w:t>
+      </w:r>
+      <w:proofErr w:type="spellStart"/>
+      <w:r>
+        <w:t>ip</w:t>
+      </w:r>
+      <w:proofErr w:type="spellEnd"/>
+      <w:r>
+        <w:t xml:space="preserve"> adresy a portu, a </w:t>
+      </w:r>
+      <w:proofErr w:type="spellStart"/>
+      <w:r>
+        <w:t>funckiu</w:t>
+      </w:r>
+      <w:proofErr w:type="spellEnd"/>
+      <w:r>
+        <w:t xml:space="preserve"> ktorá slúži ako </w:t>
+      </w:r>
+      <w:proofErr w:type="spellStart"/>
+      <w:r>
+        <w:t>handler</w:t>
+      </w:r>
+      <w:proofErr w:type="spellEnd"/>
+      <w:r>
+        <w:t xml:space="preserve"> pre </w:t>
       </w:r>
       <w:r>
         <w:t>prijatú komunikáciu.</w:t>
@@ -174,13 +273,39 @@
       <w:pPr>
         <w:pStyle w:val="Heading2"/>
       </w:pPr>
+      <w:proofErr w:type="spellStart"/>
       <w:r>
         <w:t>Netifaces</w:t>
       </w:r>
-    </w:p>
-    <w:p>
-      <w:r>
-        <w:t>Knižnicu netifaces využívame pre získavanie ip adresy z vybratého sieťového rozhrania. Využívame ju na jednoduché, automatické vybratie ip adresy na ktorej bude bežať server.</w:t>
+      <w:proofErr w:type="spellEnd"/>
+    </w:p>
+    <w:p>
+      <w:r>
+        <w:t xml:space="preserve">Knižnicu </w:t>
+      </w:r>
+      <w:proofErr w:type="spellStart"/>
+      <w:r>
+        <w:t>netifaces</w:t>
+      </w:r>
+      <w:proofErr w:type="spellEnd"/>
+      <w:r>
+        <w:t xml:space="preserve"> využívame pre získavanie </w:t>
+      </w:r>
+      <w:proofErr w:type="spellStart"/>
+      <w:r>
+        <w:t>ip</w:t>
+      </w:r>
+      <w:proofErr w:type="spellEnd"/>
+      <w:r>
+        <w:t xml:space="preserve"> adresy z vybratého sieťového rozhrania. Využívame ju na jednoduché, automatické vybratie </w:t>
+      </w:r>
+      <w:proofErr w:type="spellStart"/>
+      <w:r>
+        <w:t>ip</w:t>
+      </w:r>
+      <w:proofErr w:type="spellEnd"/>
+      <w:r>
+        <w:t xml:space="preserve"> adresy na ktorej bude bežať server.</w:t>
       </w:r>
     </w:p>
     <w:p>
@@ -198,8 +323,13 @@
         </w:rPr>
       </w:pPr>
       <w:r>
-        <w:t>V použitej knižnice bolo urobených niekoľko zmien s účeľmi</w:t>
-      </w:r>
+        <w:t>V použitej knižnice bolo urobených niekoľko zmien s </w:t>
+      </w:r>
+      <w:proofErr w:type="spellStart"/>
+      <w:r>
+        <w:t>účeľmi</w:t>
+      </w:r>
+      <w:proofErr w:type="spellEnd"/>
       <w:r>
         <w:rPr>
           <w:lang w:val="en-US"/>
@@ -211,12 +341,14 @@
       <w:pPr>
         <w:pStyle w:val="Heading2"/>
       </w:pPr>
+      <w:proofErr w:type="spellStart"/>
       <w:r>
         <w:rPr>
           <w:lang w:val="en-US"/>
         </w:rPr>
         <w:t>Sfunk</w:t>
       </w:r>
+      <w:proofErr w:type="spellEnd"/>
       <w:r>
         <w:t>čnenie knižnice</w:t>
       </w:r>
@@ -231,7 +363,15 @@
         <w:t xml:space="preserve">Využitú knižnicu bolo v prvom rade nutné </w:t>
       </w:r>
       <w:r>
-        <w:t>sfunkčniť pre Python 3. Vykonané zmeny boli napríklad</w:t>
+        <w:t xml:space="preserve">sfunkčniť pre </w:t>
+      </w:r>
+      <w:proofErr w:type="spellStart"/>
+      <w:r>
+        <w:t>Python</w:t>
+      </w:r>
+      <w:proofErr w:type="spellEnd"/>
+      <w:r>
+        <w:t xml:space="preserve"> 3. Vykonané zmeny boli napríklad</w:t>
       </w:r>
       <w:r>
         <w:rPr>
@@ -246,12 +386,56 @@
           <w:lang w:val="en-US"/>
         </w:rPr>
       </w:pPr>
-      <w:r>
-        <w:rPr>
-          <w:lang w:val="en-US"/>
-        </w:rPr>
-        <w:t>Zmena mena knižnice SocketServer</w:t>
-      </w:r>
+      <w:proofErr w:type="spellStart"/>
+      <w:r>
+        <w:rPr>
+          <w:lang w:val="en-US"/>
+        </w:rPr>
+        <w:t>Zmena</w:t>
+      </w:r>
+      <w:proofErr w:type="spellEnd"/>
+      <w:r>
+        <w:rPr>
+          <w:lang w:val="en-US"/>
+        </w:rPr>
+        <w:t xml:space="preserve"> </w:t>
+      </w:r>
+      <w:proofErr w:type="spellStart"/>
+      <w:r>
+        <w:rPr>
+          <w:lang w:val="en-US"/>
+        </w:rPr>
+        <w:t>mena</w:t>
+      </w:r>
+      <w:proofErr w:type="spellEnd"/>
+      <w:r>
+        <w:rPr>
+          <w:lang w:val="en-US"/>
+        </w:rPr>
+        <w:t xml:space="preserve"> </w:t>
+      </w:r>
+      <w:proofErr w:type="spellStart"/>
+      <w:r>
+        <w:rPr>
+          <w:lang w:val="en-US"/>
+        </w:rPr>
+        <w:t>knižnice</w:t>
+      </w:r>
+      <w:proofErr w:type="spellEnd"/>
+      <w:r>
+        <w:rPr>
+          <w:lang w:val="en-US"/>
+        </w:rPr>
+        <w:t xml:space="preserve"> </w:t>
+      </w:r>
+      <w:proofErr w:type="spellStart"/>
+      <w:r>
+        <w:rPr>
+          <w:lang w:val="en-US"/>
+        </w:rPr>
+        <w:t>SocketServer</w:t>
+      </w:r>
+      <w:proofErr w:type="spellEnd"/>
     </w:p>
     <w:p>
       <w:pPr>
@@ -344,10 +528,66 @@
     </w:p>
     <w:p>
       <w:r>
-        <w:t xml:space="preserve">Zmena bytes like objectu na string. Bolo využité kódovanie windows-1252 namiesto utf-8, kvôli chybe pri dekódovaní </w:t>
-      </w:r>
-      <w:r>
-        <w:t>'utf-8' codec can't decode byte 0x80</w:t>
+        <w:t xml:space="preserve">Zmena </w:t>
+      </w:r>
+      <w:proofErr w:type="spellStart"/>
+      <w:r>
+        <w:t>bytes</w:t>
+      </w:r>
+      <w:proofErr w:type="spellEnd"/>
+      <w:r>
+        <w:t xml:space="preserve"> </w:t>
+      </w:r>
+      <w:proofErr w:type="spellStart"/>
+      <w:r>
+        <w:t>like</w:t>
+      </w:r>
+      <w:proofErr w:type="spellEnd"/>
+      <w:r>
+        <w:t xml:space="preserve"> </w:t>
+      </w:r>
+      <w:proofErr w:type="spellStart"/>
+      <w:r>
+        <w:t>objectu</w:t>
+      </w:r>
+      <w:proofErr w:type="spellEnd"/>
+      <w:r>
+        <w:t xml:space="preserve"> na </w:t>
+      </w:r>
+      <w:proofErr w:type="spellStart"/>
+      <w:r>
+        <w:t>string</w:t>
+      </w:r>
+      <w:proofErr w:type="spellEnd"/>
+      <w:r>
+        <w:t xml:space="preserve">. Bolo využité kódovanie windows-1252 namiesto utf-8, kvôli chybe pri dekódovaní </w:t>
+      </w:r>
+      <w:r>
+        <w:t xml:space="preserve">'utf-8' </w:t>
+      </w:r>
+      <w:proofErr w:type="spellStart"/>
+      <w:r>
+        <w:t>codec</w:t>
+      </w:r>
+      <w:proofErr w:type="spellEnd"/>
+      <w:r>
+        <w:t xml:space="preserve"> </w:t>
+      </w:r>
+      <w:proofErr w:type="spellStart"/>
+      <w:r>
+        <w:t>can't</w:t>
+      </w:r>
+      <w:proofErr w:type="spellEnd"/>
+      <w:r>
+        <w:t xml:space="preserve"> </w:t>
+      </w:r>
+      <w:proofErr w:type="spellStart"/>
+      <w:r>
+        <w:t>decode</w:t>
+      </w:r>
+      <w:proofErr w:type="spellEnd"/>
+      <w:r>
+        <w:t xml:space="preserve"> byte 0x80</w:t>
       </w:r>
       <w:r>
         <w:t xml:space="preserve">. </w:t>
@@ -438,12 +678,25 @@
       </w:r>
     </w:p>
     <w:p>
+      <w:proofErr w:type="spellStart"/>
       <w:r>
         <w:lastRenderedPageBreak/>
-        <w:t>Stringové dáta</w:t>
-      </w:r>
-      <w:r>
-        <w:t xml:space="preserve"> bolo treba enkódovať pred ich poslaní</w:t>
+        <w:t>Stringové</w:t>
+      </w:r>
+      <w:proofErr w:type="spellEnd"/>
+      <w:r>
+        <w:t xml:space="preserve"> dáta</w:t>
+      </w:r>
+      <w:r>
+        <w:t xml:space="preserve"> bolo treba </w:t>
+      </w:r>
+      <w:proofErr w:type="spellStart"/>
+      <w:r>
+        <w:t>enkódovať</w:t>
+      </w:r>
+      <w:proofErr w:type="spellEnd"/>
+      <w:r>
+        <w:t xml:space="preserve"> pred ich poslaní</w:t>
       </w:r>
       <w:r>
         <w:t>m</w:t>
@@ -538,7 +791,23 @@
     </w:p>
     <w:p>
       <w:r>
-        <w:t>IDE v ktorom sme pracovali tiež hlásilo varovania, že štýl akým knižnica kontroluje či sa v dict nachádza určitý kľúč je v Python 3 nepodporovaná.</w:t>
+        <w:t>IDE v ktorom sme pracovali tiež hlásilo varovania, že štýl akým knižnica kontroluje či sa v </w:t>
+      </w:r>
+      <w:proofErr w:type="spellStart"/>
+      <w:r>
+        <w:t>dict</w:t>
+      </w:r>
+      <w:proofErr w:type="spellEnd"/>
+      <w:r>
+        <w:t xml:space="preserve"> nachádza určitý kľúč je v </w:t>
+      </w:r>
+      <w:proofErr w:type="spellStart"/>
+      <w:r>
+        <w:t>Python</w:t>
+      </w:r>
+      <w:proofErr w:type="spellEnd"/>
+      <w:r>
+        <w:t xml:space="preserve"> 3 nepodporovaná.</w:t>
       </w:r>
     </w:p>
     <w:p>
@@ -647,7 +916,35 @@
         <w:rPr>
           <w:rStyle w:val="pl-s"/>
         </w:rPr>
-        <w:t>480 Temporarily Unavailable bola zmenená na 480 Dočasne nedostupné.</w:t>
+        <w:t xml:space="preserve">480 </w:t>
+      </w:r>
+      <w:proofErr w:type="spellStart"/>
+      <w:r>
+        <w:rPr>
+          <w:rStyle w:val="pl-s"/>
+        </w:rPr>
+        <w:t>Temporarily</w:t>
+      </w:r>
+      <w:proofErr w:type="spellEnd"/>
+      <w:r>
+        <w:rPr>
+          <w:rStyle w:val="pl-s"/>
+        </w:rPr>
+        <w:t xml:space="preserve"> </w:t>
+      </w:r>
+      <w:proofErr w:type="spellStart"/>
+      <w:r>
+        <w:rPr>
+          <w:rStyle w:val="pl-s"/>
+        </w:rPr>
+        <w:t>Unavailable</w:t>
+      </w:r>
+      <w:proofErr w:type="spellEnd"/>
+      <w:r>
+        <w:rPr>
+          <w:rStyle w:val="pl-s"/>
+        </w:rPr>
+        <w:t xml:space="preserve"> bola zmenená na 480 Dočasne nedostupné.</w:t>
       </w:r>
     </w:p>
     <w:p>
@@ -744,7 +1041,31 @@
     </w:p>
     <w:p>
       <w:r>
-        <w:t>Pre dosiahnutie funkcionality denníka hovorov boli všetky originálne logovania prepísané z logging.info na logging.debug. Jedine nami implementované logovanie sa nachádza na úrovni info, originálne logovanie je zachované, ale bolo zmenené na úroveň debug.</w:t>
+        <w:t xml:space="preserve">Pre dosiahnutie funkcionality denníka hovorov boli všetky originálne logovania prepísané z logging.info na </w:t>
+      </w:r>
+      <w:proofErr w:type="spellStart"/>
+      <w:r>
+        <w:t>logging.debug</w:t>
+      </w:r>
+      <w:proofErr w:type="spellEnd"/>
+      <w:r>
+        <w:t xml:space="preserve">. Jedine nami implementované logovanie sa nachádza na úrovni </w:t>
+      </w:r>
+      <w:proofErr w:type="spellStart"/>
+      <w:r>
+        <w:t>info</w:t>
+      </w:r>
+      <w:proofErr w:type="spellEnd"/>
+      <w:r>
+        <w:t xml:space="preserve">, originálne logovanie je zachované, ale bolo zmenené na úroveň </w:t>
+      </w:r>
+      <w:proofErr w:type="spellStart"/>
+      <w:r>
+        <w:t>debug</w:t>
+      </w:r>
+      <w:proofErr w:type="spellEnd"/>
+      <w:r>
+        <w:t>.</w:t>
       </w:r>
     </w:p>
     <w:p>
@@ -833,7 +1154,23 @@
     </w:p>
     <w:p>
       <w:r>
-        <w:t>Následne boli pridané nové regexy, ktoré nám pomohly s identifikovaním žiadanej komunikácie, ktorú chceme zaznamenať.</w:t>
+        <w:t xml:space="preserve">Následne boli pridané nové </w:t>
+      </w:r>
+      <w:proofErr w:type="spellStart"/>
+      <w:r>
+        <w:t>regexy</w:t>
+      </w:r>
+      <w:proofErr w:type="spellEnd"/>
+      <w:r>
+        <w:t xml:space="preserve">, ktoré nám </w:t>
+      </w:r>
+      <w:proofErr w:type="spellStart"/>
+      <w:r>
+        <w:t>pomohly</w:t>
+      </w:r>
+      <w:proofErr w:type="spellEnd"/>
+      <w:r>
+        <w:t xml:space="preserve"> s identifikovaním žiadanej komunikácie, ktorú chceme zaznamenať.</w:t>
       </w:r>
     </w:p>
     <w:p>
@@ -973,18 +1310,144 @@
         <w:pStyle w:val="Heading2"/>
       </w:pPr>
       <w:r>
-        <w:t>Vytvorenie vlastného mainu pre “owrapovanie” knižnice</w:t>
-      </w:r>
-    </w:p>
-    <w:p>
-      <w:r>
-        <w:t>Ako už bolo spomenuté využitá knižnica je importovaná do mainu programu, kde sú následne v maine inicializované všetky potrebné premenné pre funkčnosť proxy, a n</w:t>
+        <w:t xml:space="preserve">Vytvorenie vlastného </w:t>
+      </w:r>
+      <w:proofErr w:type="spellStart"/>
+      <w:r>
+        <w:t>mainu</w:t>
+      </w:r>
+      <w:proofErr w:type="spellEnd"/>
+      <w:r>
+        <w:t xml:space="preserve"> pre “</w:t>
+      </w:r>
+      <w:proofErr w:type="spellStart"/>
+      <w:r>
+        <w:t>owrapovanie</w:t>
+      </w:r>
+      <w:proofErr w:type="spellEnd"/>
+      <w:r>
+        <w:t>” knižnice</w:t>
+      </w:r>
+    </w:p>
+    <w:p>
+      <w:r>
+        <w:t xml:space="preserve">Ako už bolo spomenuté využitá knižnica je importovaná do </w:t>
+      </w:r>
+      <w:proofErr w:type="spellStart"/>
+      <w:r>
+        <w:t>mainu</w:t>
+      </w:r>
+      <w:proofErr w:type="spellEnd"/>
+      <w:r>
+        <w:t xml:space="preserve"> programu, kde sú následne v </w:t>
+      </w:r>
+      <w:proofErr w:type="spellStart"/>
+      <w:r>
+        <w:t>maine</w:t>
+      </w:r>
+      <w:proofErr w:type="spellEnd"/>
+      <w:r>
+        <w:t xml:space="preserve"> inicializované všetky potrebné premenné pre funkčnosť proxy, a n</w:t>
       </w:r>
       <w:r>
         <w:t>a</w:t>
       </w:r>
       <w:r>
         <w:t>sledovne je spustený UDP server.</w:t>
+      </w:r>
+    </w:p>
+    <w:p>
+      <w:pPr>
+        <w:pStyle w:val="Heading2"/>
+      </w:pPr>
+      <w:r>
+        <w:t>PCAP súbory</w:t>
+      </w:r>
+    </w:p>
+    <w:p>
+      <w:r>
+        <w:t xml:space="preserve">Na </w:t>
+      </w:r>
+      <w:proofErr w:type="spellStart"/>
+      <w:r>
+        <w:t>githube</w:t>
+      </w:r>
+      <w:proofErr w:type="spellEnd"/>
+      <w:r>
+        <w:t xml:space="preserve"> sa tiež nachádzajú </w:t>
+      </w:r>
+      <w:proofErr w:type="spellStart"/>
+      <w:r>
+        <w:t>pcap</w:t>
+      </w:r>
+      <w:proofErr w:type="spellEnd"/>
+      <w:r>
+        <w:t xml:space="preserve"> </w:t>
+      </w:r>
+      <w:proofErr w:type="spellStart"/>
+      <w:r>
+        <w:t>traces</w:t>
+      </w:r>
+      <w:proofErr w:type="spellEnd"/>
+      <w:r>
+        <w:t xml:space="preserve"> z odskúšaných scenárov. Odchytené scenára sú v názve </w:t>
+      </w:r>
+      <w:proofErr w:type="spellStart"/>
+      <w:r>
+        <w:t>pcap-ov</w:t>
+      </w:r>
+      <w:proofErr w:type="spellEnd"/>
+      <w:r>
+        <w:t xml:space="preserve">. Keďže komunikácia </w:t>
+      </w:r>
+      <w:r>
+        <w:t>pobiehala</w:t>
+      </w:r>
+      <w:r>
+        <w:t xml:space="preserve"> medzi 2 klientami(ani jeden z klientov nebol proxy), vo väčšine súborov sa nenachádza </w:t>
+      </w:r>
+      <w:proofErr w:type="spellStart"/>
+      <w:r>
+        <w:t>rtp</w:t>
+      </w:r>
+      <w:proofErr w:type="spellEnd"/>
+      <w:r>
+        <w:t xml:space="preserve"> komunikácia medzi zariadeniami, len v jednom v ktorom je naschvál jeden klient zároveň aj proxy. Pre vyfiltrovanie relevantnej komunikácie je nutné použiť filter </w:t>
+      </w:r>
+      <w:r>
+        <w:t xml:space="preserve">sip || </w:t>
+      </w:r>
+      <w:proofErr w:type="spellStart"/>
+      <w:r>
+        <w:t>rtp</w:t>
+      </w:r>
+      <w:proofErr w:type="spellEnd"/>
+      <w:r>
+        <w:t xml:space="preserve"> a komunikácie vieme pekne vidieť v </w:t>
+      </w:r>
+      <w:proofErr w:type="spellStart"/>
+      <w:r>
+        <w:t>Telephony</w:t>
+      </w:r>
+      <w:proofErr w:type="spellEnd"/>
+      <w:r>
+        <w:t xml:space="preserve"> -&gt; </w:t>
+      </w:r>
+      <w:proofErr w:type="spellStart"/>
+      <w:r>
+        <w:t>Voip</w:t>
+      </w:r>
+      <w:proofErr w:type="spellEnd"/>
+      <w:r>
+        <w:t xml:space="preserve"> </w:t>
+      </w:r>
+      <w:proofErr w:type="spellStart"/>
+      <w:r>
+        <w:t>Calls</w:t>
+      </w:r>
+      <w:proofErr w:type="spellEnd"/>
+      <w:r>
+        <w:t>.</w:t>
       </w:r>
     </w:p>
     <w:p>
@@ -998,8 +1461,16 @@
         <w:rPr>
           <w:lang w:val="en-US"/>
         </w:rPr>
-        <w:t>Git repozitár</w:t>
-      </w:r>
+        <w:t xml:space="preserve">Git </w:t>
+      </w:r>
+      <w:proofErr w:type="spellStart"/>
+      <w:r>
+        <w:rPr>
+          <w:lang w:val="en-US"/>
+        </w:rPr>
+        <w:t>repozitár</w:t>
+      </w:r>
+      <w:proofErr w:type="spellEnd"/>
     </w:p>
     <w:p>
       <w:pPr>
@@ -1011,7 +1482,7 @@
         <w:rPr>
           <w:lang w:val="en-US"/>
         </w:rPr>
-        <w:t>TODO</w:t>
+        <w:t>https://github.com/xvidaf/Vida_MTAA_1</w:t>
       </w:r>
     </w:p>
     <w:sectPr>

</xml_diff>